<commit_message>
Form penilaian diri #2
</commit_message>
<xml_diff>
--- a/Pemrograman Web dan Mobile.docx
+++ b/Pemrograman Web dan Mobile.docx
@@ -2,338 +2,6 @@
 <file path=word/document.xml><?xml version="1.0" encoding="utf-8"?>
 <w:document xmlns:wpc="http://schemas.microsoft.com/office/word/2010/wordprocessingCanvas" xmlns:cx="http://schemas.microsoft.com/office/drawing/2014/chartex" xmlns:cx1="http://schemas.microsoft.com/office/drawing/2015/9/8/chartex" xmlns:cx2="http://schemas.microsoft.com/office/drawing/2015/10/21/chartex" xmlns:cx3="http://schemas.microsoft.com/office/drawing/2016/5/9/chartex" xmlns:cx4="http://schemas.microsoft.com/office/drawing/2016/5/10/chartex" xmlns:cx5="http://schemas.microsoft.com/office/drawing/2016/5/11/chartex" xmlns:cx6="http://schemas.microsoft.com/office/drawing/2016/5/12/chartex" xmlns:cx7="http://schemas.microsoft.com/office/drawing/2016/5/13/chartex" xmlns:cx8="http://schemas.microsoft.com/office/drawing/2016/5/14/chartex" xmlns:mc="http://schemas.openxmlformats.org/markup-compatibility/2006" xmlns:aink="http://schemas.microsoft.com/office/drawing/2016/ink" xmlns:am3d="http://schemas.microsoft.com/office/drawing/2017/model3d" xmlns:o="urn:schemas-microsoft-com:office:office" xmlns:r="http://schemas.openxmlformats.org/officeDocument/2006/relationships" xmlns:m="http://schemas.openxmlformats.org/officeDocument/2006/math" xmlns:v="urn:schemas-microsoft-com:vml" xmlns:wp14="http://schemas.microsoft.com/office/word/2010/wordprocessingDrawing" xmlns:wp="http://schemas.openxmlformats.org/drawingml/2006/wordprocessingDrawing" xmlns:w10="urn:schemas-microsoft-com:office:word" xmlns:w="http://schemas.openxmlformats.org/wordprocessingml/2006/main" xmlns:w14="http://schemas.microsoft.com/office/word/2010/wordml" xmlns:w15="http://schemas.microsoft.com/office/word/2012/wordml" xmlns:w16cex="http://schemas.microsoft.com/office/word/2018/wordml/cex" xmlns:w16cid="http://schemas.microsoft.com/office/word/2016/wordml/cid" xmlns:w16="http://schemas.microsoft.com/office/word/2018/wordml" xmlns:w16se="http://schemas.microsoft.com/office/word/2015/wordml/symex" xmlns:wpg="http://schemas.microsoft.com/office/word/2010/wordprocessingGroup" xmlns:wpi="http://schemas.microsoft.com/office/word/2010/wordprocessingInk" xmlns:wne="http://schemas.microsoft.com/office/word/2006/wordml" xmlns:wps="http://schemas.microsoft.com/office/word/2010/wordprocessingShape" mc:Ignorable="w14 w15 w16se w16cid w16 w16cex wp14">
   <w:body>
-    <w:tbl>
-      <w:tblPr>
-        <w:tblStyle w:val="TableGrid"/>
-        <w:tblW w:w="0" w:type="auto"/>
-        <w:tblLook w:val="04A0" w:firstRow="1" w:lastRow="0" w:firstColumn="1" w:lastColumn="0" w:noHBand="0" w:noVBand="1"/>
-      </w:tblPr>
-      <w:tblGrid>
-        <w:gridCol w:w="3969"/>
-        <w:gridCol w:w="1083"/>
-      </w:tblGrid>
-      <w:tr>
-        <w:tc>
-          <w:tcPr>
-            <w:tcW w:w="3969" w:type="dxa"/>
-            <w:shd w:val="clear" w:color="auto" w:fill="D9D9D9" w:themeFill="background1" w:themeFillShade="D9"/>
-          </w:tcPr>
-          <w:p>
-            <w:pPr>
-              <w:rPr>
-                <w:b/>
-                <w:bCs/>
-              </w:rPr>
-            </w:pPr>
-            <w:r>
-              <w:rPr>
-                <w:b/>
-                <w:bCs/>
-              </w:rPr>
-              <w:t>Materi</w:t>
-            </w:r>
-          </w:p>
-        </w:tc>
-        <w:tc>
-          <w:tcPr>
-            <w:tcW w:w="1083" w:type="dxa"/>
-            <w:shd w:val="clear" w:color="auto" w:fill="D9D9D9" w:themeFill="background1" w:themeFillShade="D9"/>
-          </w:tcPr>
-          <w:p>
-            <w:pPr>
-              <w:rPr>
-                <w:b/>
-                <w:bCs/>
-              </w:rPr>
-            </w:pPr>
-            <w:r>
-              <w:rPr>
-                <w:b/>
-                <w:bCs/>
-              </w:rPr>
-              <w:t xml:space="preserve">Nilai </w:t>
-            </w:r>
-          </w:p>
-        </w:tc>
-      </w:tr>
-      <w:tr>
-        <w:tc>
-          <w:tcPr>
-            <w:tcW w:w="3969" w:type="dxa"/>
-          </w:tcPr>
-          <w:p>
-            <w:r>
-              <w:rPr>
-                <w:rFonts w:ascii="Arial" w:hAnsi="Arial" w:cs="Arial"/>
-                <w:color w:val="000000"/>
-              </w:rPr>
-              <w:t>Instalasi VS Code</w:t>
-            </w:r>
-          </w:p>
-        </w:tc>
-        <w:tc>
-          <w:tcPr>
-            <w:tcW w:w="1083" w:type="dxa"/>
-          </w:tcPr>
-          <w:p>
-            <w:pPr>
-              <w:rPr>
-                <w:rFonts w:ascii="Arial" w:hAnsi="Arial" w:cs="Arial"/>
-                <w:color w:val="000000"/>
-                <w:lang w:val="en-ID"/>
-              </w:rPr>
-            </w:pPr>
-            <w:r>
-              <w:rPr>
-                <w:rFonts w:ascii="Arial" w:hAnsi="Arial" w:cs="Arial"/>
-                <w:color w:val="000000"/>
-                <w:lang w:val="en-ID"/>
-              </w:rPr>
-              <w:t>9</w:t>
-            </w:r>
-            <w:r>
-              <w:rPr>
-                <w:rFonts w:ascii="Arial" w:hAnsi="Arial" w:cs="Arial"/>
-                <w:color w:val="000000"/>
-                <w:lang w:val="en-ID"/>
-              </w:rPr>
-              <w:t>0</w:t>
-            </w:r>
-          </w:p>
-        </w:tc>
-      </w:tr>
-    </w:tbl>
-    <w:p/>
-    <w:p>
-      <w:pPr>
-        <w:rPr>
-          <w:b/>
-          <w:bCs/>
-        </w:rPr>
-      </w:pPr>
-      <w:r>
-        <w:rPr>
-          <w:b/>
-          <w:bCs/>
-        </w:rPr>
-        <w:t>Saya Sudah Belajar</w:t>
-      </w:r>
-      <w:r>
-        <w:rPr>
-          <w:b/>
-          <w:bCs/>
-        </w:rPr>
-        <w:t xml:space="preserve"> dan </w:t>
-      </w:r>
-      <w:r>
-        <w:rPr>
-          <w:b/>
-          <w:bCs/>
-        </w:rPr>
-        <w:t>M</w:t>
-      </w:r>
-      <w:r>
-        <w:rPr>
-          <w:b/>
-          <w:bCs/>
-        </w:rPr>
-        <w:t xml:space="preserve">engerti </w:t>
-      </w:r>
-      <w:r>
-        <w:rPr>
-          <w:b/>
-          <w:bCs/>
-        </w:rPr>
-        <w:t>dan Saya BISA</w:t>
-      </w:r>
-    </w:p>
-    <w:p>
-      <w:r>
-        <w:t>1.</w:t>
-      </w:r>
-      <w:r>
-        <w:t xml:space="preserve"> Instalasi VS Code</w:t>
-      </w:r>
-    </w:p>
-    <w:p>
-      <w:r>
-        <w:t>2.</w:t>
-      </w:r>
-      <w:r>
-        <w:t xml:space="preserve"> Instalasi indent rainbow yang fungsinya memberikan tanda pada indentasi program</w:t>
-      </w:r>
-    </w:p>
-    <w:p>
-      <w:pPr>
-        <w:rPr>
-          <w:lang w:val="en-ID"/>
-        </w:rPr>
-      </w:pPr>
-      <w:r>
-        <w:t>3</w:t>
-      </w:r>
-      <w:r>
-        <w:rPr>
-          <w:lang w:val="en-ID"/>
-        </w:rPr>
-        <w:t xml:space="preserve"> instalasi auto name tag yang berfungsi untuk memberikan nama pada tag html keduanya</w:t>
-      </w:r>
-    </w:p>
-    <w:p>
-      <w:pPr>
-        <w:rPr>
-          <w:lang w:val="en-ID"/>
-        </w:rPr>
-      </w:pPr>
-      <w:r>
-        <w:rPr>
-          <w:lang w:val="en-ID"/>
-        </w:rPr>
-        <w:t xml:space="preserve">4 instalisasi </w:t>
-      </w:r>
-      <w:r>
-        <w:rPr>
-          <w:lang w:val="en-ID"/>
-        </w:rPr>
-        <w:t>bootsrap 4 font awesome yang berfungsi untuk memberikan senipet pada vs code</w:t>
-      </w:r>
-    </w:p>
-    <w:p>
-      <w:pPr>
-        <w:rPr>
-          <w:lang w:val="en-ID"/>
-        </w:rPr>
-      </w:pPr>
-      <w:r>
-        <w:rPr>
-          <w:lang w:val="en-ID"/>
-        </w:rPr>
-        <w:t xml:space="preserve">5 </w:t>
-      </w:r>
-      <w:r>
-        <w:rPr>
-          <w:lang w:val="en-ID"/>
-        </w:rPr>
-        <w:t xml:space="preserve">instalasi </w:t>
-      </w:r>
-      <w:r>
-        <w:rPr>
-          <w:lang w:val="en-ID"/>
-        </w:rPr>
-        <w:t xml:space="preserve">css peek </w:t>
-      </w:r>
-      <w:r>
-        <w:rPr>
-          <w:lang w:val="en-ID"/>
-        </w:rPr>
-        <w:t xml:space="preserve">yang berfungsi untuk </w:t>
-      </w:r>
-      <w:r>
-        <w:rPr>
-          <w:lang w:val="en-ID"/>
-        </w:rPr>
-        <w:t>mengintip css</w:t>
-      </w:r>
-    </w:p>
-    <w:p>
-      <w:pPr>
-        <w:rPr>
-          <w:lang w:val="en-ID"/>
-        </w:rPr>
-      </w:pPr>
-      <w:r>
-        <w:rPr>
-          <w:lang w:val="en-ID"/>
-        </w:rPr>
-        <w:t xml:space="preserve">6 </w:t>
-      </w:r>
-      <w:r>
-        <w:rPr>
-          <w:lang w:val="en-ID"/>
-        </w:rPr>
-        <w:t>instalasi auto name tag yang berfungsi untuk memberikan nama pada tag html keduanya</w:t>
-      </w:r>
-    </w:p>
-    <w:p>
-      <w:pPr>
-        <w:rPr>
-          <w:lang w:val="en-ID"/>
-        </w:rPr>
-      </w:pPr>
-      <w:r>
-        <w:rPr>
-          <w:lang w:val="en-ID"/>
-        </w:rPr>
-        <w:t>7 instalisasi bracket pair colorizer yang berfungsi untuk menandai kurung buka dan kurung tutup</w:t>
-      </w:r>
-    </w:p>
-    <w:p>
-      <w:pPr>
-        <w:rPr>
-          <w:lang w:val="en-ID"/>
-        </w:rPr>
-      </w:pPr>
-      <w:r>
-        <w:rPr>
-          <w:lang w:val="en-ID"/>
-        </w:rPr>
-        <w:t>8. saya bisa membuat user snippet sendiri</w:t>
-      </w:r>
-    </w:p>
-    <w:p>
-      <w:pPr>
-        <w:rPr>
-          <w:b/>
-          <w:bCs/>
-        </w:rPr>
-      </w:pPr>
-      <w:r>
-        <w:rPr>
-          <w:b/>
-          <w:bCs/>
-        </w:rPr>
-        <w:t>Saya Belum Mengerti</w:t>
-      </w:r>
-    </w:p>
-    <w:p>
-      <w:pPr>
-        <w:rPr>
-          <w:lang w:val="en-ID"/>
-        </w:rPr>
-      </w:pPr>
-      <w:r>
-        <w:t>1.</w:t>
-      </w:r>
-      <w:r>
-        <w:rPr>
-          <w:lang w:val="en-ID"/>
-        </w:rPr>
-        <w:t xml:space="preserve"> cara menggunakan extension live server</w:t>
-      </w:r>
-    </w:p>
-    <w:p>
-      <w:pPr>
-        <w:rPr>
-          <w:lang w:val="en-ID"/>
-        </w:rPr>
-      </w:pPr>
-      <w:r>
-        <w:t>2.</w:t>
-      </w:r>
-      <w:r>
-        <w:rPr>
-          <w:lang w:val="en-ID"/>
-        </w:rPr>
-        <w:t xml:space="preserve"> masih bingung dalam menggunakan bootstrap snipet extension</w:t>
-      </w:r>
-    </w:p>
-    <w:p>
-      <w:pPr>
-        <w:rPr>
-          <w:lang w:val="en-ID"/>
-        </w:rPr>
-      </w:pPr>
-    </w:p>
     <w:tbl>
       <w:tblPr>
         <w:tblStyle w:val="TableGrid"/>
@@ -403,7 +71,7 @@
               <w:rPr>
                 <w:lang w:val="en-ID"/>
               </w:rPr>
-              <w:t>Cara membuat repository di github</w:t>
+              <w:t>Html</w:t>
             </w:r>
           </w:p>
         </w:tc>
@@ -425,7 +93,7 @@
                 <w:color w:val="000000"/>
                 <w:lang w:val="en-ID"/>
               </w:rPr>
-              <w:t>85</w:t>
+              <w:t>90</w:t>
             </w:r>
           </w:p>
         </w:tc>
@@ -444,90 +112,250 @@
           <w:b/>
           <w:bCs/>
         </w:rPr>
-        <w:t xml:space="preserve">Saya Sudah Belajar dan </w:t>
+        <w:t>Saya Sudah Belajar</w:t>
       </w:r>
       <w:r>
         <w:rPr>
           <w:b/>
           <w:bCs/>
         </w:rPr>
-        <w:t>M</w:t>
+        <w:t xml:space="preserve"> dan </w:t>
       </w:r>
       <w:r>
         <w:rPr>
           <w:b/>
           <w:bCs/>
         </w:rPr>
-        <w:t xml:space="preserve">engerti </w:t>
+        <w:t>M</w:t>
       </w:r>
       <w:r>
         <w:rPr>
           <w:b/>
           <w:bCs/>
         </w:rPr>
-        <w:t>dan Saya BISA</w:t>
-      </w:r>
-    </w:p>
-    <w:p>
-      <w:pPr>
-        <w:rPr>
-          <w:lang w:val="en-ID"/>
-        </w:rPr>
-      </w:pPr>
-      <w:r>
-        <w:rPr>
-          <w:lang w:val="en-ID"/>
-        </w:rPr>
-        <w:t xml:space="preserve">1.membuat akun pada </w:t>
-      </w:r>
-    </w:p>
-    <w:p>
-      <w:pPr>
-        <w:rPr>
-          <w:lang w:val="en-ID"/>
-        </w:rPr>
-      </w:pPr>
-      <w:r>
-        <w:rPr>
-          <w:lang w:val="en-ID"/>
-        </w:rPr>
-        <w:t>2</w:t>
-      </w:r>
-      <w:r>
-        <w:t xml:space="preserve">. </w:t>
-      </w:r>
-      <w:r>
-        <w:rPr>
-          <w:lang w:val="en-ID"/>
-        </w:rPr>
-        <w:t>membuat repository pada github</w:t>
-      </w:r>
-    </w:p>
-    <w:p>
-      <w:pPr>
-        <w:rPr>
-          <w:lang w:val="en-ID"/>
-        </w:rPr>
-      </w:pPr>
-      <w:r>
-        <w:rPr>
-          <w:lang w:val="en-ID"/>
-        </w:rPr>
-        <w:t>3. mengupload sebuah file pada repository di github</w:t>
-      </w:r>
-    </w:p>
-    <w:p>
-      <w:pPr>
+        <w:t xml:space="preserve">engerti </w:t>
+      </w:r>
+      <w:r>
         <w:rPr>
           <w:b/>
           <w:bCs/>
         </w:rPr>
-      </w:pPr>
-      <w:r>
+        <w:t>dan Saya BISA</w:t>
+      </w:r>
+    </w:p>
+    <w:p>
+      <w:pPr>
+        <w:rPr>
+          <w:lang w:val="en-ID"/>
+        </w:rPr>
+      </w:pPr>
+      <w:r>
+        <w:t>1.</w:t>
+      </w:r>
+      <w:r>
+        <w:t xml:space="preserve"> </w:t>
+      </w:r>
+      <w:r>
+        <w:rPr>
+          <w:lang w:val="en-ID"/>
+        </w:rPr>
+        <w:t xml:space="preserve">Saya sudah </w:t>
+      </w:r>
+      <w:r>
+        <w:rPr>
+          <w:lang w:val="en-ID"/>
+        </w:rPr>
+        <w:t xml:space="preserve">paham </w:t>
+      </w:r>
+      <w:r>
+        <w:rPr>
+          <w:lang w:val="en-ID"/>
+        </w:rPr>
+        <w:t>tag html &lt;p&gt; yang berfungsi untuk membuat paragraf</w:t>
+      </w:r>
+    </w:p>
+    <w:p>
+      <w:pPr>
+        <w:rPr>
+          <w:lang w:val="en-ID"/>
+        </w:rPr>
+      </w:pPr>
+      <w:r>
+        <w:rPr>
+          <w:lang w:val="en-ID"/>
+        </w:rPr>
+        <w:t xml:space="preserve">2. Saya sudah </w:t>
+      </w:r>
+      <w:r>
+        <w:rPr>
+          <w:lang w:val="en-ID"/>
+        </w:rPr>
+        <w:t xml:space="preserve">paham </w:t>
+      </w:r>
+      <w:r>
+        <w:rPr>
+          <w:lang w:val="en-ID"/>
+        </w:rPr>
+        <w:t>tag html &lt;br&gt; yang berfungsi untuk menambahkan sebuah garis baru</w:t>
+      </w:r>
+    </w:p>
+    <w:p>
+      <w:pPr>
+        <w:rPr>
+          <w:lang w:val="en-ID"/>
+        </w:rPr>
+      </w:pPr>
+      <w:r>
+        <w:rPr>
+          <w:lang w:val="en-ID"/>
+        </w:rPr>
+        <w:t xml:space="preserve">3. Saya sudah </w:t>
+      </w:r>
+      <w:r>
+        <w:rPr>
+          <w:lang w:val="en-ID"/>
+        </w:rPr>
+        <w:t xml:space="preserve">paham </w:t>
+      </w:r>
+      <w:r>
+        <w:rPr>
+          <w:lang w:val="en-ID"/>
+        </w:rPr>
+        <w:t>tag html &lt;img&gt;yang berfungsi untuk menambahkan gambar sesuai folder</w:t>
+      </w:r>
+    </w:p>
+    <w:p>
+      <w:pPr>
+        <w:rPr>
+          <w:lang w:val="en-ID"/>
+        </w:rPr>
+      </w:pPr>
+      <w:r>
+        <w:rPr>
+          <w:lang w:val="en-ID"/>
+        </w:rPr>
+        <w:t xml:space="preserve">4. Saya sudah </w:t>
+      </w:r>
+      <w:r>
+        <w:rPr>
+          <w:lang w:val="en-ID"/>
+        </w:rPr>
+        <w:t>paham</w:t>
+      </w:r>
+      <w:r>
+        <w:rPr>
+          <w:lang w:val="en-ID"/>
+        </w:rPr>
+        <w:t xml:space="preserve"> tag html &lt;form&gt; yang berfungsi untuk menjalankan sebuah form</w:t>
+      </w:r>
+    </w:p>
+    <w:p>
+      <w:pPr>
+        <w:rPr>
+          <w:lang w:val="en-ID"/>
+        </w:rPr>
+      </w:pPr>
+      <w:r>
+        <w:rPr>
+          <w:lang w:val="en-ID"/>
+        </w:rPr>
+        <w:t xml:space="preserve">5. Saya sudah </w:t>
+      </w:r>
+      <w:r>
+        <w:rPr>
+          <w:lang w:val="en-ID"/>
+        </w:rPr>
+        <w:t xml:space="preserve">paham </w:t>
+      </w:r>
+      <w:r>
+        <w:rPr>
+          <w:lang w:val="en-ID"/>
+        </w:rPr>
+        <w:t>method dan action pada form</w:t>
+      </w:r>
+    </w:p>
+    <w:p>
+      <w:pPr>
+        <w:rPr>
+          <w:lang w:val="en-ID"/>
+        </w:rPr>
+      </w:pPr>
+      <w:r>
+        <w:rPr>
+          <w:lang w:val="en-ID"/>
+        </w:rPr>
+        <w:t xml:space="preserve">6. Saya sudah </w:t>
+      </w:r>
+      <w:r>
+        <w:rPr>
+          <w:lang w:val="en-ID"/>
+        </w:rPr>
+        <w:t xml:space="preserve">paham mengenai </w:t>
+      </w:r>
+      <w:r>
+        <w:rPr>
+          <w:lang w:val="en-ID"/>
+        </w:rPr>
+        <w:t>variable global</w:t>
+      </w:r>
+      <w:r>
+        <w:rPr>
+          <w:lang w:val="en-ID"/>
+        </w:rPr>
+        <w:t xml:space="preserve"> GET dan POST</w:t>
+      </w:r>
+    </w:p>
+    <w:p>
+      <w:pPr>
+        <w:rPr>
+          <w:lang w:val="en-ID"/>
+        </w:rPr>
+      </w:pPr>
+      <w:r>
+        <w:rPr>
+          <w:lang w:val="en-ID"/>
+        </w:rPr>
+        <w:t>7. Saya sudah paham tag html &lt;a&gt; yang berfungsi untuk menambahkan link pada sebuah kata atau huruf</w:t>
+      </w:r>
+    </w:p>
+    <w:p>
+      <w:pPr>
+        <w:rPr>
+          <w:lang w:val="en-ID"/>
+        </w:rPr>
+      </w:pPr>
+      <w:r>
+        <w:rPr>
+          <w:lang w:val="en-ID"/>
+        </w:rPr>
+        <w:t>8. saya sudah paham tag html &lt;ul&gt;  yang berfungsi untuk membuat list dengan menggunakan titik hitam</w:t>
+      </w:r>
+    </w:p>
+    <w:p>
+      <w:pPr>
+        <w:rPr>
+          <w:lang w:val="en-ID"/>
+        </w:rPr>
+      </w:pPr>
+      <w:r>
+        <w:rPr>
+          <w:lang w:val="en-ID"/>
+        </w:rPr>
+        <w:t>9. saya sudah paham tag html &lt;li&gt;  yang berfungsi untuk Menambahkan sebuah daftar list</w:t>
+      </w:r>
+    </w:p>
+    <w:p>
+      <w:pPr>
         <w:rPr>
           <w:b/>
           <w:bCs/>
         </w:rPr>
+      </w:pPr>
+      <w:r>
+        <w:rPr>
+          <w:b/>
+          <w:bCs/>
+        </w:rPr>
         <w:t>Saya Belum Mengerti</w:t>
       </w:r>
     </w:p>
@@ -538,35 +366,32 @@
         </w:rPr>
       </w:pPr>
       <w:r>
-        <w:rPr>
-          <w:lang w:val="en-ID"/>
-        </w:rPr>
         <w:t>1.</w:t>
       </w:r>
       <w:r>
         <w:rPr>
           <w:lang w:val="en-ID"/>
         </w:rPr>
-        <w:t xml:space="preserve"> comite pada github</w:t>
-      </w:r>
-    </w:p>
-    <w:p>
-      <w:pPr>
-        <w:rPr>
-          <w:lang w:val="en-ID"/>
-        </w:rPr>
-      </w:pPr>
-      <w:r>
-        <w:rPr>
-          <w:lang w:val="en-ID"/>
-        </w:rPr>
-        <w:t>2.</w:t>
-      </w:r>
-      <w:r>
-        <w:rPr>
-          <w:lang w:val="en-ID"/>
-        </w:rPr>
-        <w:t xml:space="preserve"> new branch pada github</w:t>
+        <w:t xml:space="preserve"> </w:t>
+      </w:r>
+      <w:r>
+        <w:rPr>
+          <w:lang w:val="en-ID"/>
+        </w:rPr>
+        <w:t>Saya belum memahami col dan row pada sebuah table dan responsive web</w:t>
+      </w:r>
+    </w:p>
+    <w:p>
+      <w:pPr>
+        <w:rPr>
+          <w:lang w:val="en-ID"/>
+        </w:rPr>
+      </w:pPr>
+      <w:r>
+        <w:rPr>
+          <w:lang w:val="en-ID"/>
+        </w:rPr>
+        <w:t>2. Saya belum memahami perbedaan tag &lt;b&gt; dan &lt;strong&gt;</w:t>
       </w:r>
     </w:p>
     <w:p>
@@ -585,8 +410,28 @@
         <w:rPr>
           <w:lang w:val="en-ID"/>
         </w:rPr>
-        <w:t xml:space="preserve"> belum mengerti cara bekerja sama dengan teman satu tim di github</w:t>
-      </w:r>
+        <w:t xml:space="preserve"> </w:t>
+      </w:r>
+      <w:r>
+        <w:rPr>
+          <w:lang w:val="en-ID"/>
+        </w:rPr>
+        <w:t>Saya belum memahami perbedaan tag &lt;i &gt; dan &lt;em &gt;</w:t>
+      </w:r>
+    </w:p>
+    <w:p>
+      <w:pPr>
+        <w:rPr>
+          <w:lang w:val="en-ID"/>
+        </w:rPr>
+      </w:pPr>
+    </w:p>
+    <w:p>
+      <w:pPr>
+        <w:rPr>
+          <w:lang w:val="en-ID"/>
+        </w:rPr>
+      </w:pPr>
     </w:p>
     <w:sectPr>
       <w:headerReference w:type="default" r:id="rId6"/>

</xml_diff>